<commit_message>
Added more references backing up improvements
</commit_message>
<xml_diff>
--- a/Workshop 1 - Domain Modeling/Peer-review-1/Peer-review-1.docx
+++ b/Workshop 1 - Domain Modeling/Peer-review-1/Peer-review-1.docx
@@ -81,7 +81,16 @@
     <w:p/>
     <w:p>
       <w:r>
-        <w:t>- The layout is good. However, it would be even better if you switched the right column: Secretary, Calendar and Event, with the left column: Reservation, Berth and BoatType. These changes would make it easier to follow the associations, as it would make use of the left-to-right reading direction (Larman, 2004). It would then become clear that it is the Secretary that approves the Reservation and not the Reservation that approves the Secretary.</w:t>
+        <w:t xml:space="preserve">- The layout is good. However, it would be even better if you switched the right column: Secretary, Calendar and Event, with the left column: Reservation, Berth and BoatType. These changes would make it easier to follow the associations, as it would make use of the left-to-right reading direction </w:t>
+      </w:r>
+      <w:r>
+        <w:t>(Larman, chapter 9, 9.12 figure, 2004)</w:t>
+      </w:r>
+      <w:r>
+        <w:t xml:space="preserve">. </w:t>
+      </w:r>
+      <w:r>
+        <w:t>It would then become clear that it is the Secretary that approves the Reservation and not the Reservation that approves the Secretary.</w:t>
       </w:r>
     </w:p>
     <w:p/>
@@ -198,7 +207,16 @@
     <w:p/>
     <w:p>
       <w:r>
-        <w:t>Req. 1 - Done. Both Member and Secretary includes the attributes username and password. This information is repeated in both classes and could therefore be put in a separate class.</w:t>
+        <w:t>Req. 1 - Done. Both Member and Secretary includes the attributes username and password. This information is repeated in both classes and could there</w:t>
+      </w:r>
+      <w:r>
+        <w:t>fore be put in a separate class for the two to make use of (Larman</w:t>
+      </w:r>
+      <w:r>
+        <w:t>, chapter 9, figure 9.9</w:t>
+      </w:r>
+      <w:r>
+        <w:t>, 2004).</w:t>
       </w:r>
     </w:p>
     <w:p/>
@@ -216,7 +234,13 @@
         <w:t xml:space="preserve"> should be made optional</w:t>
       </w:r>
       <w:r>
-        <w:t xml:space="preserve"> [0..1].</w:t>
+        <w:t xml:space="preserve"> [0..1]</w:t>
+      </w:r>
+      <w:r>
+        <w:t xml:space="preserve"> (Larman, chapter 9, figure 9.20, 2004)</w:t>
+      </w:r>
+      <w:r>
+        <w:t>.</w:t>
       </w:r>
     </w:p>
     <w:p/>
@@ -259,8 +283,6 @@
     <w:p/>
     <w:p/>
     <w:p/>
-    <w:p/>
-    <w:p/>
     <w:p>
       <w:pPr>
         <w:rPr>
@@ -395,7 +417,16 @@
         <w:t xml:space="preserve"> Switch</w:t>
       </w:r>
       <w:r>
-        <w:t xml:space="preserve"> the right column: Secretary, Calendar and Event, with the left column: Reservation, Berth and BoatType. These changes would make it easier to follow the associations, as it would make use of the left-to-right reading direction (Larman, 2004). </w:t>
+        <w:t xml:space="preserve"> the right column: Secretary, Calendar and Event, with the left column: Reservation, Berth and BoatType. These changes would make it easier to follow the associations, as it would make use of the left-to-right </w:t>
+      </w:r>
+      <w:r>
+        <w:t xml:space="preserve">reading direction </w:t>
+      </w:r>
+      <w:r>
+        <w:t>(Larman, chapter 9, 9.12 figure, 2004)</w:t>
+      </w:r>
+      <w:r>
+        <w:t xml:space="preserve">. </w:t>
       </w:r>
       <w:r>
         <w:t xml:space="preserve">For example: </w:t>
@@ -443,7 +474,7 @@
         <w:t xml:space="preserve">for the two to make use of </w:t>
       </w:r>
       <w:r>
-        <w:t>(Larman, 2004).</w:t>
+        <w:t>(Larman, chapter 9, figure 9.9, 2004).</w:t>
       </w:r>
     </w:p>
     <w:p/>
@@ -476,7 +507,13 @@
         <w:t>ture should be made optional</w:t>
       </w:r>
       <w:r>
-        <w:t xml:space="preserve"> [0..1].</w:t>
+        <w:t xml:space="preserve"> [0..1]</w:t>
+      </w:r>
+      <w:r>
+        <w:t xml:space="preserve"> (Larman, chapter 9, figure 9.20, 2004)</w:t>
+      </w:r>
+      <w:r>
+        <w:t>.</w:t>
       </w:r>
     </w:p>
     <w:p/>

</xml_diff>